<commit_message>
sections c - f
</commit_message>
<xml_diff>
--- a/Ex6/Assignment6 - programming.docx
+++ b/Ex6/Assignment6 - programming.docx
@@ -106,21 +106,21 @@
       <w:r>
         <w:lastRenderedPageBreak/>
         <w:pict w14:anchorId="25AAC146">
-          <v:shape id="_x0000_i1026" type="#_x0000_t75" style="width:271.35pt;height:203.1pt">
+          <v:shape id="_x0000_i1026" type="#_x0000_t75" style="width:271.65pt;height:203.4pt">
             <v:imagedata r:id="rId7" o:title="Section 1"/>
           </v:shape>
         </w:pict>
       </w:r>
       <w:r>
         <w:pict w14:anchorId="0AB71C01">
-          <v:shape id="_x0000_i1027" type="#_x0000_t75" style="width:268.65pt;height:200.95pt">
+          <v:shape id="_x0000_i1027" type="#_x0000_t75" style="width:268.85pt;height:200.55pt">
             <v:imagedata r:id="rId8" o:title="Section 1"/>
           </v:shape>
         </w:pict>
       </w:r>
       <w:r>
         <w:pict w14:anchorId="52907105">
-          <v:shape id="_x0000_i1028" type="#_x0000_t75" style="width:268.65pt;height:201.5pt">
+          <v:shape id="_x0000_i1028" type="#_x0000_t75" style="width:268.85pt;height:201.5pt">
             <v:imagedata r:id="rId9" o:title="Section 1"/>
           </v:shape>
         </w:pict>
@@ -128,14 +128,14 @@
       <w:r>
         <w:lastRenderedPageBreak/>
         <w:pict w14:anchorId="3C4E6DED">
-          <v:shape id="_x0000_i1029" type="#_x0000_t75" style="width:279.95pt;height:209.55pt">
+          <v:shape id="_x0000_i1029" type="#_x0000_t75" style="width:280.05pt;height:209.45pt">
             <v:imagedata r:id="rId10" o:title="Section 1"/>
           </v:shape>
         </w:pict>
       </w:r>
       <w:r>
         <w:pict w14:anchorId="394A4D24">
-          <v:shape id="_x0000_i1030" type="#_x0000_t75" style="width:279.95pt;height:209.55pt">
+          <v:shape id="_x0000_i1030" type="#_x0000_t75" style="width:280.05pt;height:209.45pt">
             <v:imagedata r:id="rId11" o:title="Section 1"/>
           </v:shape>
         </w:pict>
@@ -169,7 +169,7 @@
         </w:rPr>
         <w:lastRenderedPageBreak/>
         <w:pict w14:anchorId="7F564CEC">
-          <v:shape id="_x0000_i1031" type="#_x0000_t75" style="width:394.95pt;height:296.05pt">
+          <v:shape id="_x0000_i1031" type="#_x0000_t75" style="width:395.05pt;height:295.95pt">
             <v:imagedata r:id="rId12" o:title="Section 1"/>
           </v:shape>
         </w:pict>
@@ -181,14 +181,12 @@
           <w:rFonts w:eastAsiaTheme="minorEastAsia"/>
         </w:rPr>
       </w:pPr>
-      <w:proofErr w:type="spellStart"/>
-      <w:r>
-        <w:rPr>
-          <w:rFonts w:eastAsiaTheme="minorEastAsia"/>
-        </w:rPr>
-        <w:t>Explenations</w:t>
-      </w:r>
-      <w:proofErr w:type="spellEnd"/>
+      <w:r>
+        <w:rPr>
+          <w:rFonts w:eastAsiaTheme="minorEastAsia"/>
+        </w:rPr>
+        <w:t>Explanations</w:t>
+      </w:r>
       <w:r>
         <w:rPr>
           <w:rFonts w:eastAsiaTheme="minorEastAsia"/>
@@ -398,7 +396,7 @@
         </w:rPr>
         <w:lastRenderedPageBreak/>
         <w:pict w14:anchorId="0EFB8E7D">
-          <v:shape id="_x0000_i1032" type="#_x0000_t75" style="width:265.95pt;height:198.8pt">
+          <v:shape id="_x0000_i1032" type="#_x0000_t75" style="width:266.05pt;height:198.7pt">
             <v:imagedata r:id="rId14" o:title="Section 1"/>
           </v:shape>
         </w:pict>
@@ -408,7 +406,7 @@
           <w:rFonts w:eastAsiaTheme="minorEastAsia"/>
         </w:rPr>
         <w:pict w14:anchorId="0DB66519">
-          <v:shape id="_x0000_i1033" type="#_x0000_t75" style="width:265.95pt;height:199.9pt">
+          <v:shape id="_x0000_i1033" type="#_x0000_t75" style="width:266.05pt;height:199.65pt">
             <v:imagedata r:id="rId15" o:title="Section 1"/>
           </v:shape>
         </w:pict>
@@ -418,7 +416,7 @@
           <w:rFonts w:eastAsiaTheme="minorEastAsia"/>
         </w:rPr>
         <w:pict w14:anchorId="27A5E3F2">
-          <v:shape id="_x0000_i1034" type="#_x0000_t75" style="width:261.15pt;height:195.6pt">
+          <v:shape id="_x0000_i1034" type="#_x0000_t75" style="width:261.35pt;height:195.45pt">
             <v:imagedata r:id="rId16" o:title="Section 1"/>
           </v:shape>
         </w:pict>
@@ -429,7 +427,7 @@
         </w:rPr>
         <w:lastRenderedPageBreak/>
         <w:pict w14:anchorId="37B36082">
-          <v:shape id="_x0000_i1035" type="#_x0000_t75" style="width:299.3pt;height:224.05pt">
+          <v:shape id="_x0000_i1035" type="#_x0000_t75" style="width:299.7pt;height:223.95pt">
             <v:imagedata r:id="rId17" o:title="Section 1"/>
           </v:shape>
         </w:pict>
@@ -439,7 +437,7 @@
           <w:rFonts w:eastAsiaTheme="minorEastAsia"/>
         </w:rPr>
         <w:pict w14:anchorId="0CA3F908">
-          <v:shape id="_x0000_i1036" type="#_x0000_t75" style="width:305.2pt;height:228.9pt">
+          <v:shape id="_x0000_i1036" type="#_x0000_t75" style="width:304.85pt;height:228.6pt">
             <v:imagedata r:id="rId18" o:title="Section 1"/>
           </v:shape>
         </w:pict>
@@ -484,7 +482,7 @@
         </w:rPr>
         <w:lastRenderedPageBreak/>
         <w:pict w14:anchorId="319B245A">
-          <v:shape id="_x0000_i1037" type="#_x0000_t75" style="width:394.95pt;height:296.05pt">
+          <v:shape id="_x0000_i1037" type="#_x0000_t75" style="width:395.05pt;height:295.95pt">
             <v:imagedata r:id="rId19" o:title="Section 1"/>
           </v:shape>
         </w:pict>
@@ -505,14 +503,12 @@
           <w:rFonts w:eastAsiaTheme="minorEastAsia"/>
         </w:rPr>
       </w:pPr>
-      <w:proofErr w:type="spellStart"/>
-      <w:r>
-        <w:rPr>
-          <w:rFonts w:eastAsiaTheme="minorEastAsia"/>
-        </w:rPr>
-        <w:t>Explenations</w:t>
-      </w:r>
-      <w:proofErr w:type="spellEnd"/>
+      <w:r>
+        <w:rPr>
+          <w:rFonts w:eastAsiaTheme="minorEastAsia"/>
+        </w:rPr>
+        <w:t>Explanations</w:t>
+      </w:r>
       <w:r>
         <w:rPr>
           <w:rFonts w:eastAsiaTheme="minorEastAsia"/>
@@ -568,34 +564,1756 @@
         <w:rPr>
           <w:rFonts w:eastAsiaTheme="minorEastAsia"/>
         </w:rPr>
-        <w:t>We used only ~</w:t>
+        <w:t>We used only ~7000 samples of digits 0 and 8 for efficiency.</w:t>
+      </w:r>
+    </w:p>
+    <w:p>
+      <w:pPr>
+        <w:pStyle w:val="ListParagraph"/>
+        <w:ind w:left="360"/>
+        <w:rPr>
+          <w:rFonts w:eastAsiaTheme="minorEastAsia"/>
+        </w:rPr>
+      </w:pPr>
+      <w:r>
+        <w:rPr>
+          <w:rFonts w:eastAsiaTheme="minorEastAsia"/>
+        </w:rPr>
+        <w:t>Mean image:</w:t>
+      </w:r>
+    </w:p>
+    <w:p>
+      <w:pPr>
+        <w:pStyle w:val="ListParagraph"/>
+        <w:ind w:left="360"/>
+        <w:rPr>
+          <w:rFonts w:eastAsiaTheme="minorEastAsia"/>
+        </w:rPr>
+      </w:pPr>
+      <w:r>
+        <w:rPr>
+          <w:rFonts w:eastAsiaTheme="minorEastAsia"/>
+        </w:rPr>
+        <w:lastRenderedPageBreak/>
+        <w:pict w14:anchorId="2867D997">
+          <v:shape id="_x0000_i1038" type="#_x0000_t75" style="width:356.25pt;height:266.95pt">
+            <v:imagedata r:id="rId20" o:title="Section 1.C - Mean Image"/>
+          </v:shape>
+        </w:pict>
+      </w:r>
+    </w:p>
+    <w:p>
+      <w:pPr>
+        <w:pStyle w:val="ListParagraph"/>
+        <w:ind w:left="360"/>
+        <w:rPr>
+          <w:rFonts w:eastAsiaTheme="minorEastAsia"/>
+        </w:rPr>
+      </w:pPr>
+    </w:p>
+    <w:p>
+      <w:r>
+        <w:rPr>
+          <w:rFonts w:eastAsiaTheme="minorEastAsia"/>
+        </w:rPr>
+        <w:t xml:space="preserve">First 5 </w:t>
+      </w:r>
+      <w:r>
+        <w:t>eigenvectors:</w:t>
+      </w:r>
+    </w:p>
+    <w:p>
+      <w:pPr>
+        <w:pStyle w:val="ListParagraph"/>
+        <w:ind w:left="360"/>
+        <w:rPr>
+          <w:rFonts w:eastAsiaTheme="minorEastAsia"/>
+        </w:rPr>
+      </w:pPr>
+      <w:r>
+        <w:rPr>
+          <w:rFonts w:eastAsiaTheme="minorEastAsia"/>
+        </w:rPr>
+        <w:lastRenderedPageBreak/>
+        <w:pict w14:anchorId="0192124D">
+          <v:shape id="_x0000_i1039" type="#_x0000_t75" style="width:266.05pt;height:199.15pt">
+            <v:imagedata r:id="rId21" o:title="Section 1.C - Eigenvector #1"/>
+          </v:shape>
+        </w:pict>
+      </w:r>
+      <w:r>
+        <w:rPr>
+          <w:rFonts w:eastAsiaTheme="minorEastAsia"/>
+        </w:rPr>
+        <w:pict w14:anchorId="09C3FD2F">
+          <v:shape id="_x0000_i1040" type="#_x0000_t75" style="width:262.75pt;height:196.85pt">
+            <v:imagedata r:id="rId22" o:title="Section 1.C - Eigenvector #2"/>
+          </v:shape>
+        </w:pict>
+      </w:r>
+      <w:r>
+        <w:rPr>
+          <w:rFonts w:eastAsiaTheme="minorEastAsia"/>
+        </w:rPr>
+        <w:pict w14:anchorId="7DFECB78">
+          <v:shape id="_x0000_i1041" type="#_x0000_t75" style="width:266.05pt;height:199.65pt">
+            <v:imagedata r:id="rId23" o:title="Section 1.C - Eigenvector #3"/>
+          </v:shape>
+        </w:pict>
+      </w:r>
+      <w:r>
+        <w:rPr>
+          <w:rFonts w:eastAsiaTheme="minorEastAsia"/>
+        </w:rPr>
+        <w:lastRenderedPageBreak/>
+        <w:pict w14:anchorId="0E24C411">
+          <v:shape id="_x0000_i1042" type="#_x0000_t75" style="width:321.65pt;height:241.25pt">
+            <v:imagedata r:id="rId24" o:title="Section 1.C - Eigenvector #4"/>
+          </v:shape>
+        </w:pict>
+      </w:r>
+      <w:r>
+        <w:rPr>
+          <w:rFonts w:eastAsiaTheme="minorEastAsia"/>
+        </w:rPr>
+        <w:pict w14:anchorId="302B2D5D">
+          <v:shape id="_x0000_i1043" type="#_x0000_t75" style="width:322.15pt;height:241.25pt">
+            <v:imagedata r:id="rId25" o:title="Section 1.C - Eigenvector #5"/>
+          </v:shape>
+        </w:pict>
+      </w:r>
+    </w:p>
+    <w:p>
+      <w:pPr>
+        <w:rPr>
+          <w:rFonts w:eastAsiaTheme="minorEastAsia"/>
+        </w:rPr>
+      </w:pPr>
+      <w:r>
+        <w:t>Eigenvalues (in decreasing order) as a function of dimension</w:t>
+      </w:r>
+      <w:r>
+        <w:rPr>
+          <w:rFonts w:eastAsiaTheme="minorEastAsia"/>
+        </w:rPr>
+        <w:t>:</w:t>
+      </w:r>
+    </w:p>
+    <w:p>
+      <w:pPr>
+        <w:pStyle w:val="ListParagraph"/>
+        <w:ind w:left="360"/>
+        <w:rPr>
+          <w:rFonts w:eastAsiaTheme="minorEastAsia"/>
+        </w:rPr>
+      </w:pPr>
+      <w:r>
+        <w:rPr>
+          <w:rFonts w:eastAsiaTheme="minorEastAsia"/>
+          <w:noProof/>
+        </w:rPr>
+        <w:lastRenderedPageBreak/>
+        <w:drawing>
+          <wp:inline distT="0" distB="0" distL="0" distR="0" wp14:anchorId="6F2AFA96" wp14:editId="1BD6C212">
+            <wp:extent cx="5147686" cy="3859368"/>
+            <wp:effectExtent l="0" t="0" r="0" b="8255"/>
+            <wp:docPr id="2" name="Picture 2" descr="C:\Users\Itay\PycharmProjects\IntroToML\Ex6\Section 1.C - Eigenvalues as function of dimension.png"/>
+            <wp:cNvGraphicFramePr>
+              <a:graphicFrameLocks xmlns:a="http://schemas.openxmlformats.org/drawingml/2006/main" noChangeAspect="1"/>
+            </wp:cNvGraphicFramePr>
+            <a:graphic xmlns:a="http://schemas.openxmlformats.org/drawingml/2006/main">
+              <a:graphicData uri="http://schemas.openxmlformats.org/drawingml/2006/picture">
+                <pic:pic xmlns:pic="http://schemas.openxmlformats.org/drawingml/2006/picture">
+                  <pic:nvPicPr>
+                    <pic:cNvPr id="0" name="Picture 39" descr="C:\Users\Itay\PycharmProjects\IntroToML\Ex6\Section 1.C - Eigenvalues as function of dimension.png"/>
+                    <pic:cNvPicPr>
+                      <a:picLocks noChangeAspect="1" noChangeArrowheads="1"/>
+                    </pic:cNvPicPr>
+                  </pic:nvPicPr>
+                  <pic:blipFill>
+                    <a:blip r:embed="rId26">
+                      <a:extLst>
+                        <a:ext uri="{28A0092B-C50C-407E-A947-70E740481C1C}">
+                          <a14:useLocalDpi xmlns:a14="http://schemas.microsoft.com/office/drawing/2010/main" val="0"/>
+                        </a:ext>
+                      </a:extLst>
+                    </a:blip>
+                    <a:srcRect/>
+                    <a:stretch>
+                      <a:fillRect/>
+                    </a:stretch>
+                  </pic:blipFill>
+                  <pic:spPr bwMode="auto">
+                    <a:xfrm>
+                      <a:off x="0" y="0"/>
+                      <a:ext cx="5147556" cy="3859270"/>
+                    </a:xfrm>
+                    <a:prstGeom prst="rect">
+                      <a:avLst/>
+                    </a:prstGeom>
+                    <a:noFill/>
+                    <a:ln>
+                      <a:noFill/>
+                    </a:ln>
+                  </pic:spPr>
+                </pic:pic>
+              </a:graphicData>
+            </a:graphic>
+          </wp:inline>
+        </w:drawing>
+      </w:r>
+    </w:p>
+    <w:p>
+      <w:pPr>
+        <w:pStyle w:val="ListParagraph"/>
+        <w:ind w:left="360"/>
+        <w:rPr>
+          <w:rFonts w:eastAsiaTheme="minorEastAsia"/>
+        </w:rPr>
+      </w:pPr>
+    </w:p>
+    <w:p>
+      <w:pPr>
+        <w:rPr>
+          <w:rFonts w:eastAsiaTheme="minorEastAsia"/>
+        </w:rPr>
+      </w:pPr>
+      <w:r>
+        <w:rPr>
+          <w:rFonts w:eastAsiaTheme="minorEastAsia"/>
+        </w:rPr>
+        <w:t>Explanations</w:t>
+      </w:r>
+      <w:r>
+        <w:rPr>
+          <w:rFonts w:eastAsiaTheme="minorEastAsia"/>
+        </w:rPr>
+        <w:t>:</w:t>
+      </w:r>
+    </w:p>
+    <w:p>
+      <w:pPr>
+        <w:rPr>
+          <w:rFonts w:eastAsiaTheme="minorEastAsia"/>
+        </w:rPr>
+      </w:pPr>
+      <w:r>
+        <w:rPr>
+          <w:rFonts w:eastAsiaTheme="minorEastAsia"/>
+        </w:rPr>
+        <w:t>The mean image doesn’t ha</w:t>
+      </w:r>
+      <w:r>
+        <w:rPr>
+          <w:rFonts w:eastAsiaTheme="minorEastAsia"/>
+        </w:rPr>
+        <w:t>ve</w:t>
+      </w:r>
+      <w:r>
+        <w:rPr>
+          <w:rFonts w:eastAsiaTheme="minorEastAsia"/>
+        </w:rPr>
+        <w:t xml:space="preserve"> a general shape of an 8 or a zero, but a mixed shape of both.</w:t>
+      </w:r>
+    </w:p>
+    <w:p>
+      <w:pPr>
+        <w:rPr>
+          <w:rFonts w:eastAsiaTheme="minorEastAsia"/>
+        </w:rPr>
+      </w:pPr>
+      <w:r>
+        <w:rPr>
+          <w:rFonts w:eastAsiaTheme="minorEastAsia"/>
+        </w:rPr>
+        <w:t>The eigenvectors looks like a combination of the digits 0 and 8. This is probably because now the subspace which all the data points lay on is a combined space of 8 and 0.</w:t>
+      </w:r>
+    </w:p>
+    <w:p>
+      <w:pPr>
+        <w:rPr>
+          <w:rFonts w:eastAsiaTheme="minorEastAsia"/>
+        </w:rPr>
+      </w:pPr>
+      <w:r>
+        <w:rPr>
+          <w:rFonts w:eastAsiaTheme="minorEastAsia"/>
+        </w:rPr>
+        <w:t>There is a difference between the magnitude of the eigenvalues. In this case it is close</w:t>
+      </w:r>
+      <w:r>
+        <w:rPr>
+          <w:rFonts w:eastAsiaTheme="minorEastAsia"/>
+        </w:rPr>
+        <w:t>r</w:t>
+      </w:r>
+      <w:r>
+        <w:rPr>
+          <w:rFonts w:eastAsiaTheme="minorEastAsia"/>
+        </w:rPr>
+        <w:t xml:space="preserve"> to the values in section a</w:t>
+      </w:r>
+      <w:r>
+        <w:rPr>
+          <w:rFonts w:eastAsiaTheme="minorEastAsia"/>
+        </w:rPr>
+        <w:t>, and they are both lower than in section b</w:t>
+      </w:r>
+      <w:r>
+        <w:rPr>
+          <w:rFonts w:eastAsiaTheme="minorEastAsia"/>
+        </w:rPr>
+        <w:t xml:space="preserve">. </w:t>
+      </w:r>
+      <w:r>
+        <w:rPr>
+          <w:rFonts w:eastAsiaTheme="minorEastAsia"/>
+        </w:rPr>
+        <w:t xml:space="preserve">As we saw in class, as the sum of eigenvalues </w:t>
+      </w:r>
+      <w:r>
+        <w:rPr>
+          <w:rFonts w:eastAsiaTheme="minorEastAsia"/>
+        </w:rPr>
+        <w:t>increases</w:t>
+      </w:r>
+      <w:r>
+        <w:rPr>
+          <w:rFonts w:eastAsiaTheme="minorEastAsia"/>
+        </w:rPr>
+        <w:t xml:space="preserve">, the objective of PCA </w:t>
+      </w:r>
+      <w:r>
+        <w:rPr>
+          <w:rFonts w:eastAsiaTheme="minorEastAsia"/>
+        </w:rPr>
+        <w:t xml:space="preserve">decreases. This means that the digits 0 alone are placed closer to a subspace of size </w:t>
+      </w:r>
+      <w:r>
+        <w:rPr>
+          <w:rFonts w:eastAsiaTheme="minorEastAsia"/>
+        </w:rPr>
+        <w:t xml:space="preserve">5 </w:t>
+      </w:r>
+      <w:r>
+        <w:rPr>
+          <w:rFonts w:eastAsiaTheme="minorEastAsia"/>
+        </w:rPr>
+        <w:t>than the digits 8 or digits 8 and 0 combined</w:t>
+      </w:r>
+      <w:r>
+        <w:rPr>
+          <w:rFonts w:eastAsiaTheme="minorEastAsia"/>
+        </w:rPr>
+        <w:t xml:space="preserve"> </w:t>
+      </w:r>
+      <w:r>
+        <w:rPr>
+          <w:rFonts w:eastAsiaTheme="minorEastAsia"/>
+        </w:rPr>
+        <w:t>(we looked at the sum of the first 5 eigenvalues)</w:t>
+      </w:r>
+      <w:r>
+        <w:rPr>
+          <w:rFonts w:eastAsiaTheme="minorEastAsia"/>
+        </w:rPr>
+        <w:t>.</w:t>
+      </w:r>
+    </w:p>
+    <w:p>
+      <w:pPr>
+        <w:rPr>
+          <w:rFonts w:eastAsiaTheme="minorEastAsia"/>
+        </w:rPr>
+      </w:pPr>
+    </w:p>
+    <w:p>
+      <w:pPr>
+        <w:rPr>
+          <w:rFonts w:eastAsiaTheme="minorEastAsia"/>
+        </w:rPr>
+      </w:pPr>
+      <w:r>
+        <w:rPr>
+          <w:rFonts w:eastAsiaTheme="minorEastAsia"/>
+        </w:rPr>
+        <w:br w:type="page"/>
+      </w:r>
+    </w:p>
+    <w:p>
+      <w:pPr>
+        <w:pStyle w:val="ListParagraph"/>
+        <w:numPr>
+          <w:ilvl w:val="0"/>
+          <w:numId w:val="8"/>
+        </w:numPr>
+        <w:rPr>
+          <w:rFonts w:eastAsiaTheme="minorEastAsia"/>
+        </w:rPr>
+      </w:pPr>
+      <w:r>
+        <w:rPr>
+          <w:rFonts w:eastAsiaTheme="minorEastAsia"/>
+        </w:rPr>
+        <w:lastRenderedPageBreak/>
+        <w:t>The plot:</w:t>
+      </w:r>
+    </w:p>
+    <w:p>
+      <w:pPr>
+        <w:pStyle w:val="ListParagraph"/>
+        <w:ind w:left="360"/>
+        <w:rPr>
+          <w:rFonts w:eastAsiaTheme="minorEastAsia"/>
+        </w:rPr>
+      </w:pPr>
+      <w:r>
+        <w:rPr>
+          <w:noProof/>
+        </w:rPr>
+        <w:drawing>
+          <wp:inline distT="0" distB="0" distL="0" distR="0" wp14:anchorId="3944B4D4" wp14:editId="3C3F2877">
+            <wp:extent cx="6766675" cy="3543829"/>
+            <wp:effectExtent l="0" t="0" r="0" b="0"/>
+            <wp:docPr id="1" name="Picture 1"/>
+            <wp:cNvGraphicFramePr>
+              <a:graphicFrameLocks xmlns:a="http://schemas.openxmlformats.org/drawingml/2006/main" noChangeAspect="1"/>
+            </wp:cNvGraphicFramePr>
+            <a:graphic xmlns:a="http://schemas.openxmlformats.org/drawingml/2006/main">
+              <a:graphicData uri="http://schemas.openxmlformats.org/drawingml/2006/picture">
+                <pic:pic xmlns:pic="http://schemas.openxmlformats.org/drawingml/2006/picture">
+                  <pic:nvPicPr>
+                    <pic:cNvPr id="0" name=""/>
+                    <pic:cNvPicPr/>
+                  </pic:nvPicPr>
+                  <pic:blipFill>
+                    <a:blip r:embed="rId27"/>
+                    <a:stretch>
+                      <a:fillRect/>
+                    </a:stretch>
+                  </pic:blipFill>
+                  <pic:spPr>
+                    <a:xfrm>
+                      <a:off x="0" y="0"/>
+                      <a:ext cx="6769437" cy="3545275"/>
+                    </a:xfrm>
+                    <a:prstGeom prst="rect">
+                      <a:avLst/>
+                    </a:prstGeom>
+                  </pic:spPr>
+                </pic:pic>
+              </a:graphicData>
+            </a:graphic>
+          </wp:inline>
+        </w:drawing>
+      </w:r>
+    </w:p>
+    <w:p>
+      <w:pPr>
+        <w:pStyle w:val="ListParagraph"/>
+        <w:ind w:left="360"/>
+        <w:rPr>
+          <w:rFonts w:eastAsiaTheme="minorEastAsia"/>
+        </w:rPr>
+      </w:pPr>
+    </w:p>
+    <w:p>
+      <w:pPr>
+        <w:pStyle w:val="ListParagraph"/>
+        <w:ind w:left="360"/>
+        <w:rPr>
+          <w:rFonts w:eastAsiaTheme="minorEastAsia"/>
+        </w:rPr>
+      </w:pPr>
+      <w:r>
+        <w:rPr>
+          <w:rFonts w:eastAsiaTheme="minorEastAsia"/>
+        </w:rPr>
+        <w:t>Explanation:</w:t>
+      </w:r>
+      <w:r>
+        <w:rPr>
+          <w:rFonts w:eastAsiaTheme="minorEastAsia"/>
+        </w:rPr>
+        <w:t xml:space="preserve"> </w:t>
+      </w:r>
+    </w:p>
+    <w:p>
+      <w:pPr>
+        <w:pStyle w:val="ListParagraph"/>
+        <w:ind w:left="360"/>
+        <w:rPr>
+          <w:rFonts w:eastAsiaTheme="minorEastAsia"/>
+        </w:rPr>
+      </w:pPr>
+      <w:r>
+        <w:rPr>
+          <w:rFonts w:eastAsiaTheme="minorEastAsia"/>
+        </w:rPr>
+        <w:t xml:space="preserve">The 8 digits are more concentrated </w:t>
+      </w:r>
+      <w:r>
+        <w:rPr>
+          <w:rFonts w:eastAsiaTheme="minorEastAsia"/>
+        </w:rPr>
+        <w:t xml:space="preserve">than the 0 digits </w:t>
+      </w:r>
+      <w:r>
+        <w:rPr>
+          <w:rFonts w:eastAsiaTheme="minorEastAsia"/>
+        </w:rPr>
+        <w:t>when projecting to the 2D subspace.</w:t>
+      </w:r>
+      <w:r>
+        <w:rPr>
+          <w:rFonts w:eastAsiaTheme="minorEastAsia"/>
+        </w:rPr>
+        <w:t xml:space="preserve"> This implies that reconstructing the 8 digits with 2 largest eigenvectors will result in a better result than constructing the 0 digits.</w:t>
+      </w:r>
+    </w:p>
+    <w:p>
+      <w:pPr>
+        <w:pStyle w:val="ListParagraph"/>
+        <w:ind w:left="360"/>
+        <w:rPr>
+          <w:rFonts w:eastAsiaTheme="minorEastAsia"/>
+        </w:rPr>
+      </w:pPr>
+    </w:p>
+    <w:p>
+      <w:pPr>
+        <w:rPr>
+          <w:rFonts w:eastAsiaTheme="minorEastAsia"/>
+        </w:rPr>
+      </w:pPr>
+      <w:r>
+        <w:rPr>
+          <w:rFonts w:eastAsiaTheme="minorEastAsia"/>
+        </w:rPr>
+        <w:br w:type="page"/>
+      </w:r>
+    </w:p>
+    <w:p>
+      <w:pPr>
+        <w:pStyle w:val="ListParagraph"/>
+        <w:numPr>
+          <w:ilvl w:val="0"/>
+          <w:numId w:val="8"/>
+        </w:numPr>
+        <w:rPr>
+          <w:rFonts w:eastAsiaTheme="minorEastAsia"/>
+        </w:rPr>
+      </w:pPr>
+      <w:r>
+        <w:rPr>
+          <w:rFonts w:eastAsiaTheme="minorEastAsia"/>
+        </w:rPr>
+        <w:lastRenderedPageBreak/>
+        <w:t>The images:</w:t>
+      </w:r>
+    </w:p>
+    <w:p>
+      <w:pPr>
+        <w:pStyle w:val="ListParagraph"/>
+        <w:ind w:left="360"/>
+        <w:rPr>
+          <w:rFonts w:eastAsiaTheme="minorEastAsia"/>
+          <w:noProof/>
+        </w:rPr>
+      </w:pPr>
+      <w:r>
+        <w:rPr>
+          <w:rFonts w:eastAsiaTheme="minorEastAsia"/>
+          <w:noProof/>
+        </w:rPr>
+        <w:drawing>
+          <wp:inline distT="0" distB="0" distL="0" distR="0" wp14:anchorId="34A75FED" wp14:editId="28103850">
+            <wp:extent cx="4674342" cy="3503221"/>
+            <wp:effectExtent l="0" t="0" r="0" b="2540"/>
+            <wp:docPr id="16" name="Picture 16" descr="C:\Users\Itay\PycharmProjects\IntroToML\Ex6\Section 1.E - reconstruction of image #1.png"/>
+            <wp:cNvGraphicFramePr>
+              <a:graphicFrameLocks xmlns:a="http://schemas.openxmlformats.org/drawingml/2006/main" noChangeAspect="1"/>
+            </wp:cNvGraphicFramePr>
+            <a:graphic xmlns:a="http://schemas.openxmlformats.org/drawingml/2006/main">
+              <a:graphicData uri="http://schemas.openxmlformats.org/drawingml/2006/picture">
+                <pic:pic xmlns:pic="http://schemas.openxmlformats.org/drawingml/2006/picture">
+                  <pic:nvPicPr>
+                    <pic:cNvPr id="0" name="Picture 52" descr="C:\Users\Itay\PycharmProjects\IntroToML\Ex6\Section 1.E - reconstruction of image #1.png"/>
+                    <pic:cNvPicPr>
+                      <a:picLocks noChangeAspect="1" noChangeArrowheads="1"/>
+                    </pic:cNvPicPr>
+                  </pic:nvPicPr>
+                  <pic:blipFill>
+                    <a:blip r:embed="rId28">
+                      <a:extLst>
+                        <a:ext uri="{28A0092B-C50C-407E-A947-70E740481C1C}">
+                          <a14:useLocalDpi xmlns:a14="http://schemas.microsoft.com/office/drawing/2010/main" val="0"/>
+                        </a:ext>
+                      </a:extLst>
+                    </a:blip>
+                    <a:srcRect/>
+                    <a:stretch>
+                      <a:fillRect/>
+                    </a:stretch>
+                  </pic:blipFill>
+                  <pic:spPr bwMode="auto">
+                    <a:xfrm>
+                      <a:off x="0" y="0"/>
+                      <a:ext cx="4674342" cy="3503221"/>
+                    </a:xfrm>
+                    <a:prstGeom prst="rect">
+                      <a:avLst/>
+                    </a:prstGeom>
+                    <a:noFill/>
+                    <a:ln>
+                      <a:noFill/>
+                    </a:ln>
+                  </pic:spPr>
+                </pic:pic>
+              </a:graphicData>
+            </a:graphic>
+          </wp:inline>
+        </w:drawing>
+      </w:r>
+      <w:r>
+        <w:rPr>
+          <w:rFonts w:eastAsiaTheme="minorEastAsia"/>
+          <w:noProof/>
+        </w:rPr>
+        <w:t xml:space="preserve"> </w:t>
+      </w:r>
+      <w:r>
+        <w:rPr>
+          <w:rFonts w:eastAsiaTheme="minorEastAsia"/>
+          <w:noProof/>
+        </w:rPr>
+        <w:drawing>
+          <wp:inline distT="0" distB="0" distL="0" distR="0" wp14:anchorId="3094797D" wp14:editId="4B056DED">
+            <wp:extent cx="4658497" cy="3491346"/>
+            <wp:effectExtent l="0" t="0" r="8890" b="0"/>
+            <wp:docPr id="17" name="Picture 17" descr="C:\Users\Itay\PycharmProjects\IntroToML\Ex6\Section 1.E - reconstruction of image #2.png"/>
+            <wp:cNvGraphicFramePr>
+              <a:graphicFrameLocks xmlns:a="http://schemas.openxmlformats.org/drawingml/2006/main" noChangeAspect="1"/>
+            </wp:cNvGraphicFramePr>
+            <a:graphic xmlns:a="http://schemas.openxmlformats.org/drawingml/2006/main">
+              <a:graphicData uri="http://schemas.openxmlformats.org/drawingml/2006/picture">
+                <pic:pic xmlns:pic="http://schemas.openxmlformats.org/drawingml/2006/picture">
+                  <pic:nvPicPr>
+                    <pic:cNvPr id="0" name="Picture 53" descr="C:\Users\Itay\PycharmProjects\IntroToML\Ex6\Section 1.E - reconstruction of image #2.png"/>
+                    <pic:cNvPicPr>
+                      <a:picLocks noChangeAspect="1" noChangeArrowheads="1"/>
+                    </pic:cNvPicPr>
+                  </pic:nvPicPr>
+                  <pic:blipFill>
+                    <a:blip r:embed="rId29">
+                      <a:extLst>
+                        <a:ext uri="{28A0092B-C50C-407E-A947-70E740481C1C}">
+                          <a14:useLocalDpi xmlns:a14="http://schemas.microsoft.com/office/drawing/2010/main" val="0"/>
+                        </a:ext>
+                      </a:extLst>
+                    </a:blip>
+                    <a:srcRect/>
+                    <a:stretch>
+                      <a:fillRect/>
+                    </a:stretch>
+                  </pic:blipFill>
+                  <pic:spPr bwMode="auto">
+                    <a:xfrm>
+                      <a:off x="0" y="0"/>
+                      <a:ext cx="4658628" cy="3491444"/>
+                    </a:xfrm>
+                    <a:prstGeom prst="rect">
+                      <a:avLst/>
+                    </a:prstGeom>
+                    <a:noFill/>
+                    <a:ln>
+                      <a:noFill/>
+                    </a:ln>
+                  </pic:spPr>
+                </pic:pic>
+              </a:graphicData>
+            </a:graphic>
+          </wp:inline>
+        </w:drawing>
+      </w:r>
+      <w:r>
+        <w:rPr>
+          <w:rFonts w:eastAsiaTheme="minorEastAsia"/>
+          <w:noProof/>
+        </w:rPr>
+        <w:lastRenderedPageBreak/>
+        <w:drawing>
+          <wp:inline distT="0" distB="0" distL="0" distR="0" wp14:anchorId="5FEF171C" wp14:editId="372638F3">
+            <wp:extent cx="4607626" cy="3453221"/>
+            <wp:effectExtent l="0" t="0" r="2540" b="0"/>
+            <wp:docPr id="18" name="Picture 18" descr="C:\Users\Itay\PycharmProjects\IntroToML\Ex6\Section 1.E - reconstruction of image #3.png"/>
+            <wp:cNvGraphicFramePr>
+              <a:graphicFrameLocks xmlns:a="http://schemas.openxmlformats.org/drawingml/2006/main" noChangeAspect="1"/>
+            </wp:cNvGraphicFramePr>
+            <a:graphic xmlns:a="http://schemas.openxmlformats.org/drawingml/2006/main">
+              <a:graphicData uri="http://schemas.openxmlformats.org/drawingml/2006/picture">
+                <pic:pic xmlns:pic="http://schemas.openxmlformats.org/drawingml/2006/picture">
+                  <pic:nvPicPr>
+                    <pic:cNvPr id="0" name="Picture 54" descr="C:\Users\Itay\PycharmProjects\IntroToML\Ex6\Section 1.E - reconstruction of image #3.png"/>
+                    <pic:cNvPicPr>
+                      <a:picLocks noChangeAspect="1" noChangeArrowheads="1"/>
+                    </pic:cNvPicPr>
+                  </pic:nvPicPr>
+                  <pic:blipFill>
+                    <a:blip r:embed="rId30">
+                      <a:extLst>
+                        <a:ext uri="{28A0092B-C50C-407E-A947-70E740481C1C}">
+                          <a14:useLocalDpi xmlns:a14="http://schemas.microsoft.com/office/drawing/2010/main" val="0"/>
+                        </a:ext>
+                      </a:extLst>
+                    </a:blip>
+                    <a:srcRect/>
+                    <a:stretch>
+                      <a:fillRect/>
+                    </a:stretch>
+                  </pic:blipFill>
+                  <pic:spPr bwMode="auto">
+                    <a:xfrm>
+                      <a:off x="0" y="0"/>
+                      <a:ext cx="4607756" cy="3453318"/>
+                    </a:xfrm>
+                    <a:prstGeom prst="rect">
+                      <a:avLst/>
+                    </a:prstGeom>
+                    <a:noFill/>
+                    <a:ln>
+                      <a:noFill/>
+                    </a:ln>
+                  </pic:spPr>
+                </pic:pic>
+              </a:graphicData>
+            </a:graphic>
+          </wp:inline>
+        </w:drawing>
+      </w:r>
+      <w:r>
+        <w:rPr>
+          <w:rFonts w:eastAsiaTheme="minorEastAsia"/>
+          <w:noProof/>
+        </w:rPr>
+        <w:drawing>
+          <wp:inline distT="0" distB="0" distL="0" distR="0" wp14:anchorId="6151E404" wp14:editId="585252C4">
+            <wp:extent cx="4607626" cy="3453220"/>
+            <wp:effectExtent l="0" t="0" r="2540" b="0"/>
+            <wp:docPr id="15" name="Picture 15" descr="C:\Users\Itay\PycharmProjects\IntroToML\Ex6\Section 1.E - reconstruction of image #4.png"/>
+            <wp:cNvGraphicFramePr>
+              <a:graphicFrameLocks xmlns:a="http://schemas.openxmlformats.org/drawingml/2006/main" noChangeAspect="1"/>
+            </wp:cNvGraphicFramePr>
+            <a:graphic xmlns:a="http://schemas.openxmlformats.org/drawingml/2006/main">
+              <a:graphicData uri="http://schemas.openxmlformats.org/drawingml/2006/picture">
+                <pic:pic xmlns:pic="http://schemas.openxmlformats.org/drawingml/2006/picture">
+                  <pic:nvPicPr>
+                    <pic:cNvPr id="0" name="Picture 51" descr="C:\Users\Itay\PycharmProjects\IntroToML\Ex6\Section 1.E - reconstruction of image #4.png"/>
+                    <pic:cNvPicPr>
+                      <a:picLocks noChangeAspect="1" noChangeArrowheads="1"/>
+                    </pic:cNvPicPr>
+                  </pic:nvPicPr>
+                  <pic:blipFill>
+                    <a:blip r:embed="rId31">
+                      <a:extLst>
+                        <a:ext uri="{28A0092B-C50C-407E-A947-70E740481C1C}">
+                          <a14:useLocalDpi xmlns:a14="http://schemas.microsoft.com/office/drawing/2010/main" val="0"/>
+                        </a:ext>
+                      </a:extLst>
+                    </a:blip>
+                    <a:srcRect/>
+                    <a:stretch>
+                      <a:fillRect/>
+                    </a:stretch>
+                  </pic:blipFill>
+                  <pic:spPr bwMode="auto">
+                    <a:xfrm>
+                      <a:off x="0" y="0"/>
+                      <a:ext cx="4615420" cy="3459061"/>
+                    </a:xfrm>
+                    <a:prstGeom prst="rect">
+                      <a:avLst/>
+                    </a:prstGeom>
+                    <a:noFill/>
+                    <a:ln>
+                      <a:noFill/>
+                    </a:ln>
+                  </pic:spPr>
+                </pic:pic>
+              </a:graphicData>
+            </a:graphic>
+          </wp:inline>
+        </w:drawing>
+      </w:r>
+    </w:p>
+    <w:p>
+      <w:pPr>
+        <w:pStyle w:val="ListParagraph"/>
+        <w:ind w:left="360"/>
+        <w:rPr>
+          <w:rFonts w:eastAsiaTheme="minorEastAsia"/>
+          <w:noProof/>
+        </w:rPr>
+      </w:pPr>
+      <w:r>
+        <w:rPr>
+          <w:rFonts w:eastAsiaTheme="minorEastAsia"/>
+          <w:noProof/>
+        </w:rPr>
+        <w:t>As we can see, reconstructing with more principal components gives a better result.</w:t>
+      </w:r>
+    </w:p>
+    <w:p>
+      <w:pPr>
+        <w:pStyle w:val="ListParagraph"/>
+        <w:ind w:left="360"/>
+        <w:rPr>
+          <w:rFonts w:eastAsiaTheme="minorEastAsia"/>
+          <w:noProof/>
+        </w:rPr>
+      </w:pPr>
+      <w:r>
+        <w:rPr>
+          <w:rFonts w:eastAsiaTheme="minorEastAsia"/>
+          <w:noProof/>
+        </w:rPr>
+        <w:t>This implies that the images doesn’t lay on a subspace of dimention lower than 50.</w:t>
+      </w:r>
+    </w:p>
+    <w:p>
+      <w:pPr>
+        <w:pStyle w:val="ListParagraph"/>
+        <w:ind w:left="360"/>
+        <w:rPr>
+          <w:rFonts w:eastAsiaTheme="minorEastAsia"/>
+          <w:noProof/>
+        </w:rPr>
+      </w:pPr>
+      <w:r>
+        <w:rPr>
+          <w:rFonts w:eastAsiaTheme="minorEastAsia"/>
+          <w:noProof/>
+        </w:rPr>
+        <w:t>Moreover, the reconstruction is still not very good with k=50 w</w:t>
+      </w:r>
+      <w:r>
+        <w:rPr>
+          <w:rFonts w:eastAsiaTheme="minorEastAsia"/>
+          <w:noProof/>
+        </w:rPr>
+        <w:t>h</w:t>
+      </w:r>
+      <w:r>
+        <w:rPr>
+          <w:rFonts w:eastAsiaTheme="minorEastAsia"/>
+          <w:noProof/>
+        </w:rPr>
+        <w:t>ich mean</w:t>
+      </w:r>
+      <w:r>
+        <w:rPr>
+          <w:rFonts w:eastAsiaTheme="minorEastAsia"/>
+          <w:noProof/>
+        </w:rPr>
+        <w:t>s that the</w:t>
+      </w:r>
+      <w:r>
+        <w:rPr>
+          <w:rFonts w:eastAsiaTheme="minorEastAsia"/>
+          <w:noProof/>
+        </w:rPr>
+        <w:t xml:space="preserve"> optimal subspace is of higher dimention.</w:t>
+      </w:r>
+    </w:p>
+    <w:p>
+      <w:pPr>
+        <w:pStyle w:val="ListParagraph"/>
+        <w:ind w:left="360"/>
+        <w:rPr>
+          <w:rFonts w:eastAsiaTheme="minorEastAsia"/>
+          <w:noProof/>
+        </w:rPr>
+      </w:pPr>
+    </w:p>
+    <w:p>
+      <w:pPr>
+        <w:rPr>
+          <w:rFonts w:eastAsiaTheme="minorEastAsia"/>
+          <w:noProof/>
+        </w:rPr>
+      </w:pPr>
+      <w:r>
+        <w:rPr>
+          <w:rFonts w:eastAsiaTheme="minorEastAsia"/>
+          <w:noProof/>
+        </w:rPr>
+        <w:br w:type="page"/>
+      </w:r>
+    </w:p>
+    <w:p>
+      <w:pPr>
+        <w:pStyle w:val="ListParagraph"/>
+        <w:numPr>
+          <w:ilvl w:val="0"/>
+          <w:numId w:val="8"/>
+        </w:numPr>
+        <w:rPr>
+          <w:rFonts w:eastAsiaTheme="minorEastAsia"/>
+        </w:rPr>
+      </w:pPr>
+      <w:r>
+        <w:rPr>
+          <w:rFonts w:eastAsiaTheme="minorEastAsia"/>
+        </w:rPr>
+        <w:lastRenderedPageBreak/>
+        <w:t>As we saw in class</w:t>
+      </w:r>
+      <w:r>
+        <w:rPr>
+          <w:rFonts w:eastAsiaTheme="minorEastAsia"/>
+        </w:rPr>
+        <w:t xml:space="preserve"> the PCA objective is:</w:t>
+      </w:r>
+    </w:p>
+    <w:p>
+      <w:pPr>
+        <w:pStyle w:val="ListParagraph"/>
+        <w:ind w:left="360"/>
+        <w:rPr>
+          <w:rFonts w:eastAsiaTheme="minorEastAsia"/>
+        </w:rPr>
+      </w:pPr>
+      <w:r>
+        <w:rPr>
+          <w:noProof/>
+        </w:rPr>
+        <w:drawing>
+          <wp:inline distT="0" distB="0" distL="0" distR="0" wp14:anchorId="5E9B71A8" wp14:editId="5E2C6A88">
+            <wp:extent cx="2749137" cy="659793"/>
+            <wp:effectExtent l="0" t="0" r="0" b="6985"/>
+            <wp:docPr id="19" name="Picture 19"/>
+            <wp:cNvGraphicFramePr>
+              <a:graphicFrameLocks xmlns:a="http://schemas.openxmlformats.org/drawingml/2006/main" noChangeAspect="1"/>
+            </wp:cNvGraphicFramePr>
+            <a:graphic xmlns:a="http://schemas.openxmlformats.org/drawingml/2006/main">
+              <a:graphicData uri="http://schemas.openxmlformats.org/drawingml/2006/picture">
+                <pic:pic xmlns:pic="http://schemas.openxmlformats.org/drawingml/2006/picture">
+                  <pic:nvPicPr>
+                    <pic:cNvPr id="0" name=""/>
+                    <pic:cNvPicPr/>
+                  </pic:nvPicPr>
+                  <pic:blipFill>
+                    <a:blip r:embed="rId32"/>
+                    <a:stretch>
+                      <a:fillRect/>
+                    </a:stretch>
+                  </pic:blipFill>
+                  <pic:spPr>
+                    <a:xfrm>
+                      <a:off x="0" y="0"/>
+                      <a:ext cx="2756297" cy="661512"/>
+                    </a:xfrm>
+                    <a:prstGeom prst="rect">
+                      <a:avLst/>
+                    </a:prstGeom>
+                  </pic:spPr>
+                </pic:pic>
+              </a:graphicData>
+            </a:graphic>
+          </wp:inline>
+        </w:drawing>
+      </w:r>
+    </w:p>
+    <w:p>
+      <w:pPr>
+        <w:pStyle w:val="ListParagraph"/>
+        <w:ind w:left="360"/>
+        <w:rPr>
+          <w:rFonts w:eastAsiaTheme="minorEastAsia"/>
+        </w:rPr>
+      </w:pPr>
+      <w:r>
+        <w:rPr>
+          <w:rFonts w:eastAsiaTheme="minorEastAsia"/>
+        </w:rPr>
+        <w:t>It is equivalent to:</w:t>
+      </w:r>
+    </w:p>
+    <w:p>
+      <w:pPr>
+        <w:pStyle w:val="ListParagraph"/>
+        <w:ind w:left="360"/>
+        <w:rPr>
+          <w:rFonts w:eastAsiaTheme="minorEastAsia"/>
+        </w:rPr>
+      </w:pPr>
+      <w:r>
+        <w:rPr>
+          <w:noProof/>
+        </w:rPr>
+        <w:drawing>
+          <wp:inline distT="0" distB="0" distL="0" distR="0" wp14:anchorId="4DF787E5" wp14:editId="7E1AB08A">
+            <wp:extent cx="4910447" cy="736042"/>
+            <wp:effectExtent l="0" t="0" r="5080" b="6985"/>
+            <wp:docPr id="20" name="Picture 20"/>
+            <wp:cNvGraphicFramePr>
+              <a:graphicFrameLocks xmlns:a="http://schemas.openxmlformats.org/drawingml/2006/main" noChangeAspect="1"/>
+            </wp:cNvGraphicFramePr>
+            <a:graphic xmlns:a="http://schemas.openxmlformats.org/drawingml/2006/main">
+              <a:graphicData uri="http://schemas.openxmlformats.org/drawingml/2006/picture">
+                <pic:pic xmlns:pic="http://schemas.openxmlformats.org/drawingml/2006/picture">
+                  <pic:nvPicPr>
+                    <pic:cNvPr id="0" name=""/>
+                    <pic:cNvPicPr/>
+                  </pic:nvPicPr>
+                  <pic:blipFill>
+                    <a:blip r:embed="rId33"/>
+                    <a:stretch>
+                      <a:fillRect/>
+                    </a:stretch>
+                  </pic:blipFill>
+                  <pic:spPr>
+                    <a:xfrm>
+                      <a:off x="0" y="0"/>
+                      <a:ext cx="4911853" cy="736253"/>
+                    </a:xfrm>
+                    <a:prstGeom prst="rect">
+                      <a:avLst/>
+                    </a:prstGeom>
+                  </pic:spPr>
+                </pic:pic>
+              </a:graphicData>
+            </a:graphic>
+          </wp:inline>
+        </w:drawing>
+      </w:r>
+    </w:p>
+    <w:p>
+      <w:pPr>
+        <w:pStyle w:val="ListParagraph"/>
+        <w:ind w:left="360"/>
+        <w:rPr>
+          <w:rFonts w:eastAsiaTheme="minorEastAsia"/>
+        </w:rPr>
+      </w:pPr>
+      <w:r>
+        <w:rPr>
+          <w:rFonts w:eastAsiaTheme="minorEastAsia"/>
+        </w:rPr>
+        <w:t>Where:</w:t>
+      </w:r>
+    </w:p>
+    <w:p>
+      <w:pPr>
+        <w:pStyle w:val="ListParagraph"/>
+        <w:ind w:left="360"/>
+        <w:rPr>
+          <w:rFonts w:eastAsiaTheme="minorEastAsia"/>
+        </w:rPr>
+      </w:pPr>
+      <w:r>
+        <w:rPr>
+          <w:noProof/>
+        </w:rPr>
+        <w:drawing>
+          <wp:inline distT="0" distB="0" distL="0" distR="0" wp14:anchorId="7C88012B" wp14:editId="2699E1E9">
+            <wp:extent cx="2559132" cy="687310"/>
+            <wp:effectExtent l="0" t="0" r="0" b="0"/>
+            <wp:docPr id="21" name="Picture 21"/>
+            <wp:cNvGraphicFramePr>
+              <a:graphicFrameLocks xmlns:a="http://schemas.openxmlformats.org/drawingml/2006/main" noChangeAspect="1"/>
+            </wp:cNvGraphicFramePr>
+            <a:graphic xmlns:a="http://schemas.openxmlformats.org/drawingml/2006/main">
+              <a:graphicData uri="http://schemas.openxmlformats.org/drawingml/2006/picture">
+                <pic:pic xmlns:pic="http://schemas.openxmlformats.org/drawingml/2006/picture">
+                  <pic:nvPicPr>
+                    <pic:cNvPr id="0" name=""/>
+                    <pic:cNvPicPr/>
+                  </pic:nvPicPr>
+                  <pic:blipFill>
+                    <a:blip r:embed="rId34"/>
+                    <a:stretch>
+                      <a:fillRect/>
+                    </a:stretch>
+                  </pic:blipFill>
+                  <pic:spPr>
+                    <a:xfrm>
+                      <a:off x="0" y="0"/>
+                      <a:ext cx="2561223" cy="687872"/>
+                    </a:xfrm>
+                    <a:prstGeom prst="rect">
+                      <a:avLst/>
+                    </a:prstGeom>
+                  </pic:spPr>
+                </pic:pic>
+              </a:graphicData>
+            </a:graphic>
+          </wp:inline>
+        </w:drawing>
+      </w:r>
+    </w:p>
+    <w:p>
+      <w:pPr>
+        <w:pStyle w:val="ListParagraph"/>
+        <w:ind w:left="360"/>
+        <w:rPr>
+          <w:rFonts w:eastAsiaTheme="minorEastAsia"/>
+        </w:rPr>
+      </w:pPr>
+      <w:r>
+        <w:rPr>
+          <w:rFonts w:eastAsiaTheme="minorEastAsia"/>
+        </w:rPr>
+        <w:t>And:</w:t>
+      </w:r>
+    </w:p>
+    <w:p>
+      <w:pPr>
+        <w:pStyle w:val="ListParagraph"/>
+        <w:ind w:left="360"/>
+        <w:rPr>
+          <w:rFonts w:eastAsiaTheme="minorEastAsia"/>
+        </w:rPr>
+      </w:pPr>
+      <w:r>
+        <w:rPr>
+          <w:noProof/>
+        </w:rPr>
+        <w:drawing>
+          <wp:inline distT="0" distB="0" distL="0" distR="0" wp14:anchorId="6284F215" wp14:editId="108357F1">
+            <wp:extent cx="3946414" cy="676893"/>
+            <wp:effectExtent l="0" t="0" r="0" b="9525"/>
+            <wp:docPr id="23" name="Picture 23"/>
+            <wp:cNvGraphicFramePr>
+              <a:graphicFrameLocks xmlns:a="http://schemas.openxmlformats.org/drawingml/2006/main" noChangeAspect="1"/>
+            </wp:cNvGraphicFramePr>
+            <a:graphic xmlns:a="http://schemas.openxmlformats.org/drawingml/2006/main">
+              <a:graphicData uri="http://schemas.openxmlformats.org/drawingml/2006/picture">
+                <pic:pic xmlns:pic="http://schemas.openxmlformats.org/drawingml/2006/picture">
+                  <pic:nvPicPr>
+                    <pic:cNvPr id="0" name=""/>
+                    <pic:cNvPicPr/>
+                  </pic:nvPicPr>
+                  <pic:blipFill>
+                    <a:blip r:embed="rId35"/>
+                    <a:stretch>
+                      <a:fillRect/>
+                    </a:stretch>
+                  </pic:blipFill>
+                  <pic:spPr>
+                    <a:xfrm>
+                      <a:off x="0" y="0"/>
+                      <a:ext cx="3947908" cy="677149"/>
+                    </a:xfrm>
+                    <a:prstGeom prst="rect">
+                      <a:avLst/>
+                    </a:prstGeom>
+                  </pic:spPr>
+                </pic:pic>
+              </a:graphicData>
+            </a:graphic>
+          </wp:inline>
+        </w:drawing>
+      </w:r>
+    </w:p>
+    <w:p>
+      <w:pPr>
+        <w:pStyle w:val="ListParagraph"/>
+        <w:ind w:left="360"/>
+        <w:rPr>
+          <w:rFonts w:eastAsiaTheme="minorEastAsia"/>
+        </w:rPr>
+      </w:pPr>
+    </w:p>
+    <w:p>
+      <w:pPr>
+        <w:pStyle w:val="ListParagraph"/>
+        <w:ind w:left="360"/>
+        <w:rPr>
+          <w:rFonts w:eastAsiaTheme="minorEastAsia"/>
+        </w:rPr>
+      </w:pPr>
+      <w:r>
+        <w:rPr>
+          <w:rFonts w:eastAsiaTheme="minorEastAsia"/>
+        </w:rPr>
+        <w:t>Therefore we can compute the objective by:</w:t>
+      </w:r>
+    </w:p>
+    <w:p>
+      <w:pPr>
+        <w:pStyle w:val="ListParagraph"/>
+        <w:ind w:left="360"/>
+        <w:rPr>
+          <w:rFonts w:eastAsiaTheme="minorEastAsia"/>
+        </w:rPr>
+      </w:pPr>
+      <m:oMathPara>
+        <m:oMath>
+          <m:nary>
+            <m:naryPr>
+              <m:chr m:val="∑"/>
+              <m:limLoc m:val="undOvr"/>
+              <m:subHide m:val="1"/>
+              <m:supHide m:val="1"/>
+              <m:ctrlPr>
+                <w:rPr>
+                  <w:rFonts w:ascii="Cambria Math" w:eastAsiaTheme="minorEastAsia" w:hAnsi="Cambria Math"/>
+                  <w:i/>
+                </w:rPr>
+              </m:ctrlPr>
+            </m:naryPr>
+            <m:sub/>
+            <m:sup/>
+            <m:e>
+              <m:d>
+                <m:dPr>
+                  <m:begChr m:val="‖"/>
+                  <m:endChr m:val="‖"/>
+                  <m:ctrlPr>
+                    <w:rPr>
+                      <w:rFonts w:ascii="Cambria Math" w:eastAsiaTheme="minorEastAsia" w:hAnsi="Cambria Math"/>
+                      <w:i/>
+                    </w:rPr>
+                  </m:ctrlPr>
+                </m:dPr>
+                <m:e>
+                  <m:sSub>
+                    <m:sSubPr>
+                      <m:ctrlPr>
+                        <w:rPr>
+                          <w:rFonts w:ascii="Cambria Math" w:eastAsiaTheme="minorEastAsia" w:hAnsi="Cambria Math"/>
+                          <w:i/>
+                        </w:rPr>
+                      </m:ctrlPr>
+                    </m:sSubPr>
+                    <m:e>
+                      <m:r>
+                        <w:rPr>
+                          <w:rFonts w:ascii="Cambria Math" w:eastAsiaTheme="minorEastAsia" w:hAnsi="Cambria Math"/>
+                        </w:rPr>
+                        <m:t>x</m:t>
+                      </m:r>
+                    </m:e>
+                    <m:sub>
+                      <m:r>
+                        <w:rPr>
+                          <w:rFonts w:ascii="Cambria Math" w:eastAsiaTheme="minorEastAsia" w:hAnsi="Cambria Math"/>
+                        </w:rPr>
+                        <m:t>i</m:t>
+                      </m:r>
+                    </m:sub>
+                  </m:sSub>
+                  <m:r>
+                    <w:rPr>
+                      <w:rFonts w:ascii="Cambria Math" w:eastAsiaTheme="minorEastAsia" w:hAnsi="Cambria Math"/>
+                    </w:rPr>
+                    <m:t>-V</m:t>
+                  </m:r>
+                  <m:sSup>
+                    <m:sSupPr>
+                      <m:ctrlPr>
+                        <w:rPr>
+                          <w:rFonts w:ascii="Cambria Math" w:eastAsiaTheme="minorEastAsia" w:hAnsi="Cambria Math"/>
+                          <w:i/>
+                        </w:rPr>
+                      </m:ctrlPr>
+                    </m:sSupPr>
+                    <m:e>
+                      <m:r>
+                        <w:rPr>
+                          <w:rFonts w:ascii="Cambria Math" w:eastAsiaTheme="minorEastAsia" w:hAnsi="Cambria Math"/>
+                        </w:rPr>
+                        <m:t>V</m:t>
+                      </m:r>
+                    </m:e>
+                    <m:sup>
+                      <m:r>
+                        <w:rPr>
+                          <w:rFonts w:ascii="Cambria Math" w:eastAsiaTheme="minorEastAsia" w:hAnsi="Cambria Math"/>
+                        </w:rPr>
+                        <m:t>T</m:t>
+                      </m:r>
+                    </m:sup>
+                  </m:sSup>
+                  <m:sSub>
+                    <m:sSubPr>
+                      <m:ctrlPr>
+                        <w:rPr>
+                          <w:rFonts w:ascii="Cambria Math" w:eastAsiaTheme="minorEastAsia" w:hAnsi="Cambria Math"/>
+                          <w:i/>
+                        </w:rPr>
+                      </m:ctrlPr>
+                    </m:sSubPr>
+                    <m:e>
+                      <m:r>
+                        <w:rPr>
+                          <w:rFonts w:ascii="Cambria Math" w:eastAsiaTheme="minorEastAsia" w:hAnsi="Cambria Math"/>
+                        </w:rPr>
+                        <m:t>x</m:t>
+                      </m:r>
+                    </m:e>
+                    <m:sub>
+                      <m:r>
+                        <w:rPr>
+                          <w:rFonts w:ascii="Cambria Math" w:eastAsiaTheme="minorEastAsia" w:hAnsi="Cambria Math"/>
+                        </w:rPr>
+                        <m:t>i</m:t>
+                      </m:r>
+                    </m:sub>
+                  </m:sSub>
+                </m:e>
+              </m:d>
+            </m:e>
+          </m:nary>
+          <m:r>
+            <w:rPr>
+              <w:rFonts w:ascii="Cambria Math" w:eastAsiaTheme="minorEastAsia" w:hAnsi="Cambria Math"/>
+            </w:rPr>
+            <m:t>=</m:t>
+          </m:r>
+          <m:nary>
+            <m:naryPr>
+              <m:chr m:val="∑"/>
+              <m:limLoc m:val="undOvr"/>
+              <m:subHide m:val="1"/>
+              <m:supHide m:val="1"/>
+              <m:ctrlPr>
+                <w:rPr>
+                  <w:rFonts w:ascii="Cambria Math" w:eastAsiaTheme="minorEastAsia" w:hAnsi="Cambria Math"/>
+                  <w:i/>
+                </w:rPr>
+              </m:ctrlPr>
+            </m:naryPr>
+            <m:sub/>
+            <m:sup/>
+            <m:e>
+              <m:sSubSup>
+                <m:sSubSupPr>
+                  <m:ctrlPr>
+                    <w:rPr>
+                      <w:rFonts w:ascii="Cambria Math" w:eastAsiaTheme="minorEastAsia" w:hAnsi="Cambria Math"/>
+                      <w:i/>
+                    </w:rPr>
+                  </m:ctrlPr>
+                </m:sSubSupPr>
+                <m:e>
+                  <m:d>
+                    <m:dPr>
+                      <m:begChr m:val="‖"/>
+                      <m:endChr m:val="‖"/>
+                      <m:ctrlPr>
+                        <w:rPr>
+                          <w:rFonts w:ascii="Cambria Math" w:eastAsiaTheme="minorEastAsia" w:hAnsi="Cambria Math"/>
+                          <w:i/>
+                        </w:rPr>
+                      </m:ctrlPr>
+                    </m:dPr>
+                    <m:e>
+                      <m:sSub>
+                        <m:sSubPr>
+                          <m:ctrlPr>
+                            <w:rPr>
+                              <w:rFonts w:ascii="Cambria Math" w:eastAsiaTheme="minorEastAsia" w:hAnsi="Cambria Math"/>
+                              <w:i/>
+                            </w:rPr>
+                          </m:ctrlPr>
+                        </m:sSubPr>
+                        <m:e>
+                          <m:r>
+                            <w:rPr>
+                              <w:rFonts w:ascii="Cambria Math" w:eastAsiaTheme="minorEastAsia" w:hAnsi="Cambria Math"/>
+                            </w:rPr>
+                            <m:t>x</m:t>
+                          </m:r>
+                        </m:e>
+                        <m:sub>
+                          <m:r>
+                            <w:rPr>
+                              <w:rFonts w:ascii="Cambria Math" w:eastAsiaTheme="minorEastAsia" w:hAnsi="Cambria Math"/>
+                            </w:rPr>
+                            <m:t>i</m:t>
+                          </m:r>
+                        </m:sub>
+                      </m:sSub>
+                    </m:e>
+                  </m:d>
+                </m:e>
+                <m:sub>
+                  <m:r>
+                    <w:rPr>
+                      <w:rFonts w:ascii="Cambria Math" w:eastAsiaTheme="minorEastAsia" w:hAnsi="Cambria Math"/>
+                    </w:rPr>
+                    <m:t>2</m:t>
+                  </m:r>
+                </m:sub>
+                <m:sup>
+                  <m:r>
+                    <w:rPr>
+                      <w:rFonts w:ascii="Cambria Math" w:eastAsiaTheme="minorEastAsia" w:hAnsi="Cambria Math"/>
+                    </w:rPr>
+                    <m:t>2</m:t>
+                  </m:r>
+                </m:sup>
+              </m:sSubSup>
+              <m:r>
+                <w:rPr>
+                  <w:rFonts w:ascii="Cambria Math" w:eastAsiaTheme="minorEastAsia" w:hAnsi="Cambria Math"/>
+                </w:rPr>
+                <m:t>-</m:t>
+              </m:r>
+              <m:r>
+                <w:rPr>
+                  <w:rFonts w:ascii="Cambria Math" w:eastAsiaTheme="minorEastAsia" w:hAnsi="Cambria Math"/>
+                </w:rPr>
+                <m:t>Tr</m:t>
+              </m:r>
+              <m:d>
+                <m:dPr>
+                  <m:ctrlPr>
+                    <w:rPr>
+                      <w:rFonts w:ascii="Cambria Math" w:eastAsiaTheme="minorEastAsia" w:hAnsi="Cambria Math"/>
+                      <w:i/>
+                    </w:rPr>
+                  </m:ctrlPr>
+                </m:dPr>
+                <m:e>
+                  <m:sSup>
+                    <m:sSupPr>
+                      <m:ctrlPr>
+                        <w:rPr>
+                          <w:rFonts w:ascii="Cambria Math" w:eastAsiaTheme="minorEastAsia" w:hAnsi="Cambria Math"/>
+                          <w:i/>
+                        </w:rPr>
+                      </m:ctrlPr>
+                    </m:sSupPr>
+                    <m:e>
+                      <m:r>
+                        <w:rPr>
+                          <w:rFonts w:ascii="Cambria Math" w:eastAsiaTheme="minorEastAsia" w:hAnsi="Cambria Math"/>
+                        </w:rPr>
+                        <m:t>V</m:t>
+                      </m:r>
+                    </m:e>
+                    <m:sup>
+                      <m:r>
+                        <w:rPr>
+                          <w:rFonts w:ascii="Cambria Math" w:eastAsiaTheme="minorEastAsia" w:hAnsi="Cambria Math"/>
+                        </w:rPr>
+                        <m:t>T</m:t>
+                      </m:r>
+                    </m:sup>
+                  </m:sSup>
+                  <m:r>
+                    <m:rPr>
+                      <m:sty m:val="p"/>
+                    </m:rPr>
+                    <w:rPr>
+                      <w:rFonts w:ascii="Cambria Math" w:eastAsiaTheme="minorEastAsia" w:hAnsi="Cambria Math"/>
+                    </w:rPr>
+                    <m:t>Σ</m:t>
+                  </m:r>
+                  <m:r>
+                    <w:rPr>
+                      <w:rFonts w:ascii="Cambria Math" w:eastAsiaTheme="minorEastAsia" w:hAnsi="Cambria Math"/>
+                    </w:rPr>
+                    <m:t>V</m:t>
+                  </m:r>
+                </m:e>
+              </m:d>
+              <m:r>
+                <w:rPr>
+                  <w:rFonts w:ascii="Cambria Math" w:eastAsiaTheme="minorEastAsia" w:hAnsi="Cambria Math"/>
+                </w:rPr>
+                <m:t xml:space="preserve">= </m:t>
+              </m:r>
+            </m:e>
+          </m:nary>
+          <m:r>
+            <w:rPr>
+              <w:rFonts w:ascii="Cambria Math" w:eastAsiaTheme="minorEastAsia" w:hAnsi="Cambria Math"/>
+            </w:rPr>
+            <m:t xml:space="preserve"> </m:t>
+          </m:r>
+          <m:nary>
+            <m:naryPr>
+              <m:chr m:val="∑"/>
+              <m:limLoc m:val="undOvr"/>
+              <m:subHide m:val="1"/>
+              <m:supHide m:val="1"/>
+              <m:ctrlPr>
+                <w:rPr>
+                  <w:rFonts w:ascii="Cambria Math" w:eastAsiaTheme="minorEastAsia" w:hAnsi="Cambria Math"/>
+                  <w:i/>
+                </w:rPr>
+              </m:ctrlPr>
+            </m:naryPr>
+            <m:sub/>
+            <m:sup/>
+            <m:e>
+              <m:sSubSup>
+                <m:sSubSupPr>
+                  <m:ctrlPr>
+                    <w:rPr>
+                      <w:rFonts w:ascii="Cambria Math" w:eastAsiaTheme="minorEastAsia" w:hAnsi="Cambria Math"/>
+                      <w:i/>
+                    </w:rPr>
+                  </m:ctrlPr>
+                </m:sSubSupPr>
+                <m:e>
+                  <m:d>
+                    <m:dPr>
+                      <m:begChr m:val="‖"/>
+                      <m:endChr m:val="‖"/>
+                      <m:ctrlPr>
+                        <w:rPr>
+                          <w:rFonts w:ascii="Cambria Math" w:eastAsiaTheme="minorEastAsia" w:hAnsi="Cambria Math"/>
+                          <w:i/>
+                        </w:rPr>
+                      </m:ctrlPr>
+                    </m:dPr>
+                    <m:e>
+                      <m:sSub>
+                        <m:sSubPr>
+                          <m:ctrlPr>
+                            <w:rPr>
+                              <w:rFonts w:ascii="Cambria Math" w:eastAsiaTheme="minorEastAsia" w:hAnsi="Cambria Math"/>
+                              <w:i/>
+                            </w:rPr>
+                          </m:ctrlPr>
+                        </m:sSubPr>
+                        <m:e>
+                          <m:r>
+                            <w:rPr>
+                              <w:rFonts w:ascii="Cambria Math" w:eastAsiaTheme="minorEastAsia" w:hAnsi="Cambria Math"/>
+                            </w:rPr>
+                            <m:t>x</m:t>
+                          </m:r>
+                        </m:e>
+                        <m:sub>
+                          <m:r>
+                            <w:rPr>
+                              <w:rFonts w:ascii="Cambria Math" w:eastAsiaTheme="minorEastAsia" w:hAnsi="Cambria Math"/>
+                            </w:rPr>
+                            <m:t>i</m:t>
+                          </m:r>
+                        </m:sub>
+                      </m:sSub>
+                    </m:e>
+                  </m:d>
+                </m:e>
+                <m:sub>
+                  <m:r>
+                    <w:rPr>
+                      <w:rFonts w:ascii="Cambria Math" w:eastAsiaTheme="minorEastAsia" w:hAnsi="Cambria Math"/>
+                    </w:rPr>
+                    <m:t>2</m:t>
+                  </m:r>
+                </m:sub>
+                <m:sup>
+                  <m:r>
+                    <w:rPr>
+                      <w:rFonts w:ascii="Cambria Math" w:eastAsiaTheme="minorEastAsia" w:hAnsi="Cambria Math"/>
+                    </w:rPr>
+                    <m:t>2</m:t>
+                  </m:r>
+                </m:sup>
+              </m:sSubSup>
+              <m:r>
+                <w:rPr>
+                  <w:rFonts w:ascii="Cambria Math" w:eastAsiaTheme="minorEastAsia" w:hAnsi="Cambria Math"/>
+                </w:rPr>
+                <m:t>-</m:t>
+              </m:r>
+              <m:nary>
+                <m:naryPr>
+                  <m:chr m:val="∑"/>
+                  <m:limLoc m:val="undOvr"/>
+                  <m:subHide m:val="1"/>
+                  <m:supHide m:val="1"/>
+                  <m:ctrlPr>
+                    <w:rPr>
+                      <w:rFonts w:ascii="Cambria Math" w:eastAsiaTheme="minorEastAsia" w:hAnsi="Cambria Math"/>
+                      <w:i/>
+                    </w:rPr>
+                  </m:ctrlPr>
+                </m:naryPr>
+                <m:sub/>
+                <m:sup/>
+                <m:e>
+                  <m:sSub>
+                    <m:sSubPr>
+                      <m:ctrlPr>
+                        <w:rPr>
+                          <w:rFonts w:ascii="Cambria Math" w:eastAsiaTheme="minorEastAsia" w:hAnsi="Cambria Math"/>
+                          <w:i/>
+                        </w:rPr>
+                      </m:ctrlPr>
+                    </m:sSubPr>
+                    <m:e>
+                      <m:r>
+                        <w:rPr>
+                          <w:rFonts w:ascii="Cambria Math" w:eastAsiaTheme="minorEastAsia" w:hAnsi="Cambria Math"/>
+                        </w:rPr>
+                        <m:t>λ</m:t>
+                      </m:r>
+                    </m:e>
+                    <m:sub>
+                      <m:r>
+                        <w:rPr>
+                          <w:rFonts w:ascii="Cambria Math" w:eastAsiaTheme="minorEastAsia" w:hAnsi="Cambria Math"/>
+                        </w:rPr>
+                        <m:t>i</m:t>
+                      </m:r>
+                    </m:sub>
+                  </m:sSub>
+                </m:e>
+              </m:nary>
+            </m:e>
+          </m:nary>
+        </m:oMath>
+      </m:oMathPara>
+    </w:p>
+    <w:p>
+      <w:pPr>
+        <w:ind w:firstLine="360"/>
+        <w:rPr>
+          <w:rFonts w:eastAsiaTheme="minorEastAsia"/>
+        </w:rPr>
+      </w:pPr>
+      <w:r>
+        <w:rPr>
+          <w:rFonts w:eastAsiaTheme="minorEastAsia"/>
+        </w:rPr>
+        <w:t xml:space="preserve">(We used the </w:t>
+      </w:r>
+      <w:r>
+        <w:rPr>
+          <w:rFonts w:eastAsiaTheme="minorEastAsia"/>
+        </w:rPr>
+        <w:t>non-scaled</w:t>
+      </w:r>
+      <w:r>
+        <w:rPr>
+          <w:rFonts w:eastAsiaTheme="minorEastAsia"/>
+        </w:rPr>
+        <w:t xml:space="preserve"> covariance matrix – X^T*X)</w:t>
+      </w:r>
+    </w:p>
+    <w:p>
+      <w:pPr>
+        <w:ind w:firstLine="360"/>
+        <w:rPr>
+          <w:rFonts w:eastAsiaTheme="minorEastAsia"/>
+        </w:rPr>
+      </w:pPr>
+    </w:p>
+    <w:p>
+      <w:pPr>
+        <w:ind w:firstLine="360"/>
+        <w:rPr>
+          <w:rFonts w:eastAsiaTheme="minorEastAsia"/>
+        </w:rPr>
+      </w:pPr>
+      <w:r>
+        <w:rPr>
+          <w:rFonts w:eastAsiaTheme="minorEastAsia"/>
+        </w:rPr>
+        <w:t>The plot:</w:t>
+      </w:r>
+    </w:p>
+    <w:p>
+      <w:pPr>
+        <w:ind w:firstLine="360"/>
+        <w:rPr>
+          <w:rFonts w:eastAsiaTheme="minorEastAsia"/>
+        </w:rPr>
+      </w:pPr>
+      <w:r>
+        <w:rPr>
+          <w:rFonts w:eastAsiaTheme="minorEastAsia"/>
+          <w:noProof/>
+        </w:rPr>
+        <w:lastRenderedPageBreak/>
+        <w:drawing>
+          <wp:inline distT="0" distB="0" distL="0" distR="0" wp14:anchorId="6095085C" wp14:editId="41A367CE">
+            <wp:extent cx="5854700" cy="4387850"/>
+            <wp:effectExtent l="0" t="0" r="0" b="0"/>
+            <wp:docPr id="24" name="Picture 24" descr="C:\Users\Itay\PycharmProjects\IntroToML\Ex6\Section 1.F - PCA Objective as Function of Dimension.png"/>
+            <wp:cNvGraphicFramePr>
+              <a:graphicFrameLocks xmlns:a="http://schemas.openxmlformats.org/drawingml/2006/main" noChangeAspect="1"/>
+            </wp:cNvGraphicFramePr>
+            <a:graphic xmlns:a="http://schemas.openxmlformats.org/drawingml/2006/main">
+              <a:graphicData uri="http://schemas.openxmlformats.org/drawingml/2006/picture">
+                <pic:pic xmlns:pic="http://schemas.openxmlformats.org/drawingml/2006/picture">
+                  <pic:nvPicPr>
+                    <pic:cNvPr id="0" name="Picture 55" descr="C:\Users\Itay\PycharmProjects\IntroToML\Ex6\Section 1.F - PCA Objective as Function of Dimension.png"/>
+                    <pic:cNvPicPr>
+                      <a:picLocks noChangeAspect="1" noChangeArrowheads="1"/>
+                    </pic:cNvPicPr>
+                  </pic:nvPicPr>
+                  <pic:blipFill>
+                    <a:blip r:embed="rId36">
+                      <a:extLst>
+                        <a:ext uri="{28A0092B-C50C-407E-A947-70E740481C1C}">
+                          <a14:useLocalDpi xmlns:a14="http://schemas.microsoft.com/office/drawing/2010/main" val="0"/>
+                        </a:ext>
+                      </a:extLst>
+                    </a:blip>
+                    <a:srcRect/>
+                    <a:stretch>
+                      <a:fillRect/>
+                    </a:stretch>
+                  </pic:blipFill>
+                  <pic:spPr bwMode="auto">
+                    <a:xfrm>
+                      <a:off x="0" y="0"/>
+                      <a:ext cx="5854700" cy="4387850"/>
+                    </a:xfrm>
+                    <a:prstGeom prst="rect">
+                      <a:avLst/>
+                    </a:prstGeom>
+                    <a:noFill/>
+                    <a:ln>
+                      <a:noFill/>
+                    </a:ln>
+                  </pic:spPr>
+                </pic:pic>
+              </a:graphicData>
+            </a:graphic>
+          </wp:inline>
+        </w:drawing>
+      </w:r>
+    </w:p>
+    <w:p>
+      <w:pPr>
+        <w:ind w:firstLine="360"/>
+        <w:rPr>
+          <w:rFonts w:eastAsiaTheme="minorEastAsia"/>
+        </w:rPr>
+      </w:pPr>
+    </w:p>
+    <w:p>
+      <w:pPr>
+        <w:ind w:firstLine="360"/>
+        <w:rPr>
+          <w:rFonts w:eastAsiaTheme="minorEastAsia"/>
+        </w:rPr>
+      </w:pPr>
+      <w:r>
+        <w:rPr>
+          <w:rFonts w:eastAsiaTheme="minorEastAsia"/>
+        </w:rPr>
+        <w:t>As the graph implies, using more principal components results in a lower PCA observation</w:t>
+      </w:r>
+      <w:r>
+        <w:rPr>
+          <w:rFonts w:eastAsiaTheme="minorEastAsia"/>
+        </w:rPr>
+        <w:t xml:space="preserve">. </w:t>
       </w:r>
       <w:bookmarkStart w:id="0" w:name="_GoBack"/>
       <w:bookmarkEnd w:id="0"/>
-      <w:r>
-        <w:rPr>
-          <w:rFonts w:eastAsiaTheme="minorEastAsia"/>
-        </w:rPr>
-        <w:t>7000 samples of digits 0 and 8 for efficiency.</w:t>
-      </w:r>
-    </w:p>
-    <w:p>
-      <w:pPr>
-        <w:pStyle w:val="ListParagraph"/>
-        <w:ind w:left="360"/>
-        <w:rPr>
-          <w:rFonts w:eastAsiaTheme="minorEastAsia"/>
-        </w:rPr>
-      </w:pPr>
-    </w:p>
-    <w:p>
-      <w:pPr>
-        <w:pStyle w:val="ListParagraph"/>
-        <w:ind w:left="360"/>
-        <w:rPr>
-          <w:rFonts w:eastAsiaTheme="minorEastAsia"/>
-        </w:rPr>
-      </w:pPr>
     </w:p>
     <w:sectPr>
       <w:pgSz w:w="12240" w:h="15840"/>

</xml_diff>